<commit_message>
Added P1 and original v0.1 code for quick access
</commit_message>
<xml_diff>
--- a/Task B-3 Report.docx
+++ b/Task B-3 Report.docx
@@ -111,7 +111,25 @@
           <w:sz w:val="24"/>
           <w:szCs w:val="24"/>
         </w:rPr>
-        <w:t xml:space="preserve">I found this task to be fairly straightforward. </w:t>
+        <w:t xml:space="preserve">I found this task to be </w:t>
+      </w:r>
+      <w:proofErr w:type="gramStart"/>
+      <w:r>
+        <w:rPr>
+          <w:rStyle w:val="SubtleReference"/>
+          <w:sz w:val="24"/>
+          <w:szCs w:val="24"/>
+        </w:rPr>
+        <w:t>fairly straightforward</w:t>
+      </w:r>
+      <w:proofErr w:type="gramEnd"/>
+      <w:r>
+        <w:rPr>
+          <w:rStyle w:val="SubtleReference"/>
+          <w:sz w:val="24"/>
+          <w:szCs w:val="24"/>
+        </w:rPr>
+        <w:t xml:space="preserve">. </w:t>
       </w:r>
       <w:r>
         <w:rPr>
@@ -201,7 +219,25 @@
           <w:sz w:val="24"/>
           <w:szCs w:val="24"/>
         </w:rPr>
-        <w:t>, short and straightforward so I believe there is little explanation needed.</w:t>
+        <w:t xml:space="preserve">, </w:t>
+      </w:r>
+      <w:proofErr w:type="gramStart"/>
+      <w:r>
+        <w:rPr>
+          <w:rStyle w:val="SubtleReference"/>
+          <w:sz w:val="24"/>
+          <w:szCs w:val="24"/>
+        </w:rPr>
+        <w:t>short</w:t>
+      </w:r>
+      <w:proofErr w:type="gramEnd"/>
+      <w:r>
+        <w:rPr>
+          <w:rStyle w:val="SubtleReference"/>
+          <w:sz w:val="24"/>
+          <w:szCs w:val="24"/>
+        </w:rPr>
+        <w:t xml:space="preserve"> and straightforward so I believe there is little explanation needed.</w:t>
       </w:r>
       <w:r>
         <w:rPr>
@@ -442,22 +478,7 @@
       <w:tab/>
     </w:r>
     <w:r>
-      <w:fldChar w:fldCharType="begin"/>
-    </w:r>
-    <w:r>
-      <w:instrText xml:space="preserve"> TIME \@ "d/MM/yy" </w:instrText>
-    </w:r>
-    <w:r>
-      <w:fldChar w:fldCharType="separate"/>
-    </w:r>
-    <w:r>
-      <w:rPr>
-        <w:noProof/>
-      </w:rPr>
-      <w:t>5/09/23</w:t>
-    </w:r>
-    <w:r>
-      <w:fldChar w:fldCharType="end"/>
+      <w:t>1/09/23</w:t>
     </w:r>
   </w:p>
 </w:hdr>

</xml_diff>

<commit_message>
Working on Task B-5
</commit_message>
<xml_diff>
--- a/Task B-3 Report.docx
+++ b/Task B-3 Report.docx
@@ -111,18 +111,64 @@
           <w:sz w:val="24"/>
           <w:szCs w:val="24"/>
         </w:rPr>
-        <w:t xml:space="preserve">I found this task to be </w:t>
-      </w:r>
-      <w:proofErr w:type="gramStart"/>
-      <w:r>
-        <w:rPr>
-          <w:rStyle w:val="SubtleReference"/>
-          <w:sz w:val="24"/>
-          <w:szCs w:val="24"/>
-        </w:rPr>
-        <w:t>fairly straightforward</w:t>
-      </w:r>
-      <w:proofErr w:type="gramEnd"/>
+        <w:t xml:space="preserve">I found this task to be fairly straightforward. </w:t>
+      </w:r>
+      <w:r>
+        <w:rPr>
+          <w:rStyle w:val="SubtleReference"/>
+          <w:sz w:val="24"/>
+          <w:szCs w:val="24"/>
+        </w:rPr>
+        <w:t xml:space="preserve">For the candlestick chart, </w:t>
+      </w:r>
+      <w:r>
+        <w:rPr>
+          <w:rStyle w:val="SubtleReference"/>
+          <w:sz w:val="24"/>
+          <w:szCs w:val="24"/>
+        </w:rPr>
+        <w:t xml:space="preserve">I used </w:t>
+      </w:r>
+      <w:r>
+        <w:rPr>
+          <w:rStyle w:val="SubtleReference"/>
+          <w:sz w:val="24"/>
+          <w:szCs w:val="24"/>
+        </w:rPr>
+        <w:t xml:space="preserve">the </w:t>
+      </w:r>
+      <w:r>
+        <w:rPr>
+          <w:rStyle w:val="SubtleReference"/>
+          <w:sz w:val="24"/>
+          <w:szCs w:val="24"/>
+        </w:rPr>
+        <w:t xml:space="preserve">mplfinance </w:t>
+      </w:r>
+      <w:r>
+        <w:rPr>
+          <w:rStyle w:val="SubtleReference"/>
+          <w:sz w:val="24"/>
+          <w:szCs w:val="24"/>
+        </w:rPr>
+        <w:t xml:space="preserve">from the provided tutorial to make the code. As for the boxplot chart, I used </w:t>
+      </w:r>
+      <w:r>
+        <w:rPr>
+          <w:rStyle w:val="SubtleReference"/>
+          <w:sz w:val="24"/>
+          <w:szCs w:val="24"/>
+        </w:rPr>
+        <w:t>m</w:t>
+      </w:r>
+      <w:r>
+        <w:rPr>
+          <w:rStyle w:val="SubtleReference"/>
+          <w:sz w:val="24"/>
+          <w:szCs w:val="24"/>
+        </w:rPr>
+        <w:t>atplotlib to make the boxplot chart</w:t>
+      </w:r>
       <w:r>
         <w:rPr>
           <w:rStyle w:val="SubtleReference"/>
@@ -137,34 +183,16 @@
           <w:sz w:val="24"/>
           <w:szCs w:val="24"/>
         </w:rPr>
-        <w:t xml:space="preserve">For the candlestick chart, </w:t>
-      </w:r>
-      <w:r>
-        <w:rPr>
-          <w:rStyle w:val="SubtleReference"/>
-          <w:sz w:val="24"/>
-          <w:szCs w:val="24"/>
-        </w:rPr>
-        <w:t xml:space="preserve">I used </w:t>
-      </w:r>
-      <w:r>
-        <w:rPr>
-          <w:rStyle w:val="SubtleReference"/>
-          <w:sz w:val="24"/>
-          <w:szCs w:val="24"/>
-        </w:rPr>
-        <w:t xml:space="preserve">the </w:t>
-      </w:r>
-      <w:proofErr w:type="spellStart"/>
-      <w:r>
-        <w:rPr>
-          <w:rStyle w:val="SubtleReference"/>
-          <w:sz w:val="24"/>
-          <w:szCs w:val="24"/>
-        </w:rPr>
-        <w:t>mplfinance</w:t>
-      </w:r>
-      <w:proofErr w:type="spellEnd"/>
+        <w:t>Both the code for the candlestick and boxplots were very</w:t>
+      </w:r>
+      <w:r>
+        <w:rPr>
+          <w:rStyle w:val="SubtleReference"/>
+          <w:sz w:val="24"/>
+          <w:szCs w:val="24"/>
+        </w:rPr>
+        <w:t>, short and straightforward so I believe there is little explanation needed.</w:t>
+      </w:r>
       <w:r>
         <w:rPr>
           <w:rStyle w:val="SubtleReference"/>
@@ -179,80 +207,6 @@
           <w:sz w:val="24"/>
           <w:szCs w:val="24"/>
         </w:rPr>
-        <w:t xml:space="preserve">from the provided tutorial to make the code. As for the boxplot chart, I used </w:t>
-      </w:r>
-      <w:r>
-        <w:rPr>
-          <w:rStyle w:val="SubtleReference"/>
-          <w:sz w:val="24"/>
-          <w:szCs w:val="24"/>
-        </w:rPr>
-        <w:t>m</w:t>
-      </w:r>
-      <w:r>
-        <w:rPr>
-          <w:rStyle w:val="SubtleReference"/>
-          <w:sz w:val="24"/>
-          <w:szCs w:val="24"/>
-        </w:rPr>
-        <w:t>atplotlib to make the boxplot chart</w:t>
-      </w:r>
-      <w:r>
-        <w:rPr>
-          <w:rStyle w:val="SubtleReference"/>
-          <w:sz w:val="24"/>
-          <w:szCs w:val="24"/>
-        </w:rPr>
-        <w:t xml:space="preserve">. </w:t>
-      </w:r>
-      <w:r>
-        <w:rPr>
-          <w:rStyle w:val="SubtleReference"/>
-          <w:sz w:val="24"/>
-          <w:szCs w:val="24"/>
-        </w:rPr>
-        <w:t>Both the code for the candlestick and boxplots were very</w:t>
-      </w:r>
-      <w:r>
-        <w:rPr>
-          <w:rStyle w:val="SubtleReference"/>
-          <w:sz w:val="24"/>
-          <w:szCs w:val="24"/>
-        </w:rPr>
-        <w:t xml:space="preserve">, </w:t>
-      </w:r>
-      <w:proofErr w:type="gramStart"/>
-      <w:r>
-        <w:rPr>
-          <w:rStyle w:val="SubtleReference"/>
-          <w:sz w:val="24"/>
-          <w:szCs w:val="24"/>
-        </w:rPr>
-        <w:t>short</w:t>
-      </w:r>
-      <w:proofErr w:type="gramEnd"/>
-      <w:r>
-        <w:rPr>
-          <w:rStyle w:val="SubtleReference"/>
-          <w:sz w:val="24"/>
-          <w:szCs w:val="24"/>
-        </w:rPr>
-        <w:t xml:space="preserve"> and straightforward so I believe there is little explanation needed.</w:t>
-      </w:r>
-      <w:r>
-        <w:rPr>
-          <w:rStyle w:val="SubtleReference"/>
-          <w:sz w:val="24"/>
-          <w:szCs w:val="24"/>
-        </w:rPr>
-        <w:t xml:space="preserve"> </w:t>
-      </w:r>
-      <w:r>
-        <w:rPr>
-          <w:rStyle w:val="SubtleReference"/>
-          <w:sz w:val="24"/>
-          <w:szCs w:val="24"/>
-        </w:rPr>
         <w:t xml:space="preserve">Both </w:t>
       </w:r>
       <w:r>
@@ -305,10 +259,10 @@
           <w:szCs w:val="24"/>
         </w:rPr>
         <w:drawing>
-          <wp:inline distT="0" distB="0" distL="0" distR="0" wp14:anchorId="76317454" wp14:editId="68D53011">
-            <wp:extent cx="5257800" cy="4057437"/>
-            <wp:effectExtent l="0" t="0" r="0" b="635"/>
-            <wp:docPr id="680609273" name="Picture 1" descr="A screenshot of a computer program&#10;&#10;Description automatically generated"/>
+          <wp:inline distT="0" distB="0" distL="0" distR="0" wp14:anchorId="7C093573" wp14:editId="0171905A">
+            <wp:extent cx="6116320" cy="4423410"/>
+            <wp:effectExtent l="0" t="0" r="0" b="0"/>
+            <wp:docPr id="653963320" name="Picture 1"/>
             <wp:cNvGraphicFramePr>
               <a:graphicFrameLocks xmlns:a="http://schemas.openxmlformats.org/drawingml/2006/main" noChangeAspect="1"/>
             </wp:cNvGraphicFramePr>
@@ -316,7 +270,7 @@
               <a:graphicData uri="http://schemas.openxmlformats.org/drawingml/2006/picture">
                 <pic:pic xmlns:pic="http://schemas.openxmlformats.org/drawingml/2006/picture">
                   <pic:nvPicPr>
-                    <pic:cNvPr id="680609273" name="Picture 1" descr="A screenshot of a computer program&#10;&#10;Description automatically generated"/>
+                    <pic:cNvPr id="653963320" name=""/>
                     <pic:cNvPicPr/>
                   </pic:nvPicPr>
                   <pic:blipFill>
@@ -328,7 +282,7 @@
                   <pic:spPr>
                     <a:xfrm>
                       <a:off x="0" y="0"/>
-                      <a:ext cx="5269183" cy="4066221"/>
+                      <a:ext cx="6116320" cy="4423410"/>
                     </a:xfrm>
                     <a:prstGeom prst="rect">
                       <a:avLst/>
@@ -408,8 +362,248 @@
         <w:t xml:space="preserve">There is now a parameters.py file, that is used to modify the parameters of how the program will run. Additionally the diferent modes of the program are now changd with a single ‘MODE’ variable and the program uses a switch to pick the correct mode </w:t>
       </w:r>
     </w:p>
+    <w:p>
+      <w:pPr>
+        <w:rPr>
+          <w:rStyle w:val="SubtleReference"/>
+          <w:noProof/>
+          <w:sz w:val="24"/>
+          <w:szCs w:val="24"/>
+        </w:rPr>
+      </w:pPr>
+    </w:p>
+    <w:p>
+      <w:pPr>
+        <w:rPr>
+          <w:rStyle w:val="SubtleReference"/>
+          <w:noProof/>
+          <w:sz w:val="24"/>
+          <w:szCs w:val="24"/>
+        </w:rPr>
+      </w:pPr>
+      <w:r>
+        <w:rPr>
+          <w:rStyle w:val="SubtleReference"/>
+          <w:noProof/>
+          <w:sz w:val="24"/>
+          <w:szCs w:val="24"/>
+        </w:rPr>
+        <w:t>Example of candlestick chart can be seen in figure 02</w:t>
+      </w:r>
+    </w:p>
+    <w:p>
+      <w:pPr>
+        <w:rPr>
+          <w:rStyle w:val="SubtleReference"/>
+          <w:noProof/>
+          <w:sz w:val="24"/>
+          <w:szCs w:val="24"/>
+        </w:rPr>
+      </w:pPr>
+      <w:r>
+        <w:rPr>
+          <w:rStyle w:val="SubtleReference"/>
+          <w:noProof/>
+          <w:sz w:val="24"/>
+          <w:szCs w:val="24"/>
+        </w:rPr>
+        <w:lastRenderedPageBreak/>
+        <w:drawing>
+          <wp:inline distT="0" distB="0" distL="0" distR="0" wp14:anchorId="75CB730C" wp14:editId="3E88024F">
+            <wp:extent cx="3015488" cy="2423160"/>
+            <wp:effectExtent l="0" t="0" r="0" b="0"/>
+            <wp:docPr id="724533312" name="Picture 1"/>
+            <wp:cNvGraphicFramePr>
+              <a:graphicFrameLocks xmlns:a="http://schemas.openxmlformats.org/drawingml/2006/main" noChangeAspect="1"/>
+            </wp:cNvGraphicFramePr>
+            <a:graphic xmlns:a="http://schemas.openxmlformats.org/drawingml/2006/main">
+              <a:graphicData uri="http://schemas.openxmlformats.org/drawingml/2006/picture">
+                <pic:pic xmlns:pic="http://schemas.openxmlformats.org/drawingml/2006/picture">
+                  <pic:nvPicPr>
+                    <pic:cNvPr id="724533312" name=""/>
+                    <pic:cNvPicPr/>
+                  </pic:nvPicPr>
+                  <pic:blipFill>
+                    <a:blip r:embed="rId8"/>
+                    <a:stretch>
+                      <a:fillRect/>
+                    </a:stretch>
+                  </pic:blipFill>
+                  <pic:spPr>
+                    <a:xfrm>
+                      <a:off x="0" y="0"/>
+                      <a:ext cx="3017384" cy="2424684"/>
+                    </a:xfrm>
+                    <a:prstGeom prst="rect">
+                      <a:avLst/>
+                    </a:prstGeom>
+                  </pic:spPr>
+                </pic:pic>
+              </a:graphicData>
+            </a:graphic>
+          </wp:inline>
+        </w:drawing>
+      </w:r>
+    </w:p>
+    <w:p>
+      <w:pPr>
+        <w:rPr>
+          <w:rStyle w:val="SubtleReference"/>
+          <w:noProof/>
+          <w:sz w:val="24"/>
+          <w:szCs w:val="24"/>
+        </w:rPr>
+      </w:pPr>
+      <w:r>
+        <w:rPr>
+          <w:rStyle w:val="SubtleReference"/>
+          <w:noProof/>
+          <w:sz w:val="24"/>
+          <w:szCs w:val="24"/>
+        </w:rPr>
+        <w:t>Figure 02</w:t>
+      </w:r>
+    </w:p>
+    <w:p>
+      <w:pPr>
+        <w:rPr>
+          <w:rStyle w:val="SubtleReference"/>
+          <w:noProof/>
+          <w:sz w:val="24"/>
+          <w:szCs w:val="24"/>
+        </w:rPr>
+      </w:pPr>
+    </w:p>
+    <w:p>
+      <w:pPr>
+        <w:rPr>
+          <w:rStyle w:val="SubtleReference"/>
+          <w:noProof/>
+          <w:sz w:val="24"/>
+          <w:szCs w:val="24"/>
+        </w:rPr>
+      </w:pPr>
+      <w:r>
+        <w:rPr>
+          <w:rStyle w:val="SubtleReference"/>
+          <w:noProof/>
+          <w:sz w:val="24"/>
+          <w:szCs w:val="24"/>
+        </w:rPr>
+        <w:t xml:space="preserve">Example of </w:t>
+      </w:r>
+      <w:r>
+        <w:rPr>
+          <w:rStyle w:val="SubtleReference"/>
+          <w:noProof/>
+          <w:sz w:val="24"/>
+          <w:szCs w:val="24"/>
+        </w:rPr>
+        <w:t>boxplot</w:t>
+      </w:r>
+      <w:r>
+        <w:rPr>
+          <w:rStyle w:val="SubtleReference"/>
+          <w:noProof/>
+          <w:sz w:val="24"/>
+          <w:szCs w:val="24"/>
+        </w:rPr>
+        <w:t xml:space="preserve"> chart can be seen in figure 0</w:t>
+      </w:r>
+      <w:r>
+        <w:rPr>
+          <w:rStyle w:val="SubtleReference"/>
+          <w:noProof/>
+          <w:sz w:val="24"/>
+          <w:szCs w:val="24"/>
+        </w:rPr>
+        <w:t>3</w:t>
+      </w:r>
+    </w:p>
+    <w:p>
+      <w:pPr>
+        <w:rPr>
+          <w:rStyle w:val="SubtleReference"/>
+          <w:noProof/>
+          <w:sz w:val="24"/>
+          <w:szCs w:val="24"/>
+        </w:rPr>
+      </w:pPr>
+      <w:r>
+        <w:rPr>
+          <w:rStyle w:val="SubtleReference"/>
+          <w:noProof/>
+          <w:sz w:val="24"/>
+          <w:szCs w:val="24"/>
+        </w:rPr>
+        <w:drawing>
+          <wp:inline distT="0" distB="0" distL="0" distR="0" wp14:anchorId="0A0487B3" wp14:editId="07BC4290">
+            <wp:extent cx="2946483" cy="2529840"/>
+            <wp:effectExtent l="0" t="0" r="6350" b="3810"/>
+            <wp:docPr id="216716772" name="Picture 1" descr="A screenshot of a computer screen&#10;&#10;Description automatically generated"/>
+            <wp:cNvGraphicFramePr>
+              <a:graphicFrameLocks xmlns:a="http://schemas.openxmlformats.org/drawingml/2006/main" noChangeAspect="1"/>
+            </wp:cNvGraphicFramePr>
+            <a:graphic xmlns:a="http://schemas.openxmlformats.org/drawingml/2006/main">
+              <a:graphicData uri="http://schemas.openxmlformats.org/drawingml/2006/picture">
+                <pic:pic xmlns:pic="http://schemas.openxmlformats.org/drawingml/2006/picture">
+                  <pic:nvPicPr>
+                    <pic:cNvPr id="216716772" name="Picture 1" descr="A screenshot of a computer screen&#10;&#10;Description automatically generated"/>
+                    <pic:cNvPicPr/>
+                  </pic:nvPicPr>
+                  <pic:blipFill>
+                    <a:blip r:embed="rId9"/>
+                    <a:stretch>
+                      <a:fillRect/>
+                    </a:stretch>
+                  </pic:blipFill>
+                  <pic:spPr>
+                    <a:xfrm>
+                      <a:off x="0" y="0"/>
+                      <a:ext cx="2958058" cy="2539779"/>
+                    </a:xfrm>
+                    <a:prstGeom prst="rect">
+                      <a:avLst/>
+                    </a:prstGeom>
+                  </pic:spPr>
+                </pic:pic>
+              </a:graphicData>
+            </a:graphic>
+          </wp:inline>
+        </w:drawing>
+      </w:r>
+    </w:p>
+    <w:p>
+      <w:pPr>
+        <w:rPr>
+          <w:rStyle w:val="SubtleReference"/>
+          <w:noProof/>
+          <w:sz w:val="24"/>
+          <w:szCs w:val="24"/>
+        </w:rPr>
+      </w:pPr>
+      <w:r>
+        <w:rPr>
+          <w:rStyle w:val="SubtleReference"/>
+          <w:noProof/>
+          <w:sz w:val="24"/>
+          <w:szCs w:val="24"/>
+        </w:rPr>
+        <w:t>Figure 03</w:t>
+      </w:r>
+    </w:p>
+    <w:p>
+      <w:pPr>
+        <w:rPr>
+          <w:rStyle w:val="SubtleReference"/>
+          <w:noProof/>
+          <w:sz w:val="24"/>
+          <w:szCs w:val="24"/>
+        </w:rPr>
+      </w:pPr>
+    </w:p>
     <w:sectPr>
-      <w:headerReference w:type="default" r:id="rId8"/>
+      <w:headerReference w:type="default" r:id="rId10"/>
       <w:pgSz w:w="11900" w:h="16840"/>
       <w:pgMar w:top="1440" w:right="1134" w:bottom="1440" w:left="1134" w:header="709" w:footer="709" w:gutter="0"/>
       <w:cols w:space="708"/>

</xml_diff>